<commit_message>
Añadida reparticion preliminar de tareas
</commit_message>
<xml_diff>
--- a/Requerimientos de Software.docx
+++ b/Requerimientos de Software.docx
@@ -50,6 +50,12 @@
         </w:rPr>
         <w:t>:</w:t>
       </w:r>
+      <w:r>
+        <w:rPr>
+          <w:lang w:val="en-US"/>
+        </w:rPr>
+        <w:t xml:space="preserve"> (Francisco Murillo)</w:t>
+      </w:r>
     </w:p>
     <w:p>
       <w:pPr>
@@ -198,6 +204,9 @@
       <w:r>
         <w:t>Aeropuerto:</w:t>
       </w:r>
+      <w:r>
+        <w:t xml:space="preserve"> (Francisco Murillo y Alejandro Campos)</w:t>
+      </w:r>
     </w:p>
     <w:p>
       <w:pPr>
@@ -265,12 +274,7 @@
       </w:r>
       <w:proofErr w:type="spellEnd"/>
       <w:r>
-        <w:t xml:space="preserve"> de Vuelos (ingresan a</w:t>
-      </w:r>
-      <w:bookmarkStart w:id="0" w:name="_GoBack"/>
-      <w:bookmarkEnd w:id="0"/>
-      <w:r>
-        <w:t xml:space="preserve">eropuerto de origen y su aeropuerto de llegada y </w:t>
+        <w:t xml:space="preserve"> de Vuelos (ingresan aeropuerto de origen y su aeropuerto de llegada y </w:t>
       </w:r>
       <w:proofErr w:type="spellStart"/>
       <w:r>
@@ -474,6 +478,17 @@
       <w:r>
         <w:t>)</w:t>
       </w:r>
+      <w:r>
+        <w:t xml:space="preserve"> (Luis </w:t>
+      </w:r>
+      <w:proofErr w:type="spellStart"/>
+      <w:r>
+        <w:t>Lopez</w:t>
+      </w:r>
+      <w:proofErr w:type="spellEnd"/>
+      <w:r>
+        <w:t>, Gerald)</w:t>
+      </w:r>
     </w:p>
     <w:p>
       <w:pPr>
@@ -759,6 +774,14 @@
     <w:p>
       <w:r>
         <w:t>Base de Datos:</w:t>
+      </w:r>
+      <w:r>
+        <w:t xml:space="preserve"> (Alejandro Campos</w:t>
+      </w:r>
+      <w:bookmarkStart w:id="0" w:name="_GoBack"/>
+      <w:bookmarkEnd w:id="0"/>
+      <w:r>
+        <w:t>)</w:t>
       </w:r>
     </w:p>
     <w:p>

</xml_diff>

<commit_message>
Edited the doc files, added a bit more and set the skeleton for the rest.
</commit_message>
<xml_diff>
--- a/Requerimientos de Software.docx
+++ b/Requerimientos de Software.docx
@@ -3,63 +3,22 @@
 <w:document xmlns:wpc="http://schemas.microsoft.com/office/word/2010/wordprocessingCanvas" xmlns:cx="http://schemas.microsoft.com/office/drawing/2014/chartex" xmlns:cx1="http://schemas.microsoft.com/office/drawing/2015/9/8/chartex" xmlns:cx2="http://schemas.microsoft.com/office/drawing/2015/10/21/chartex" xmlns:cx3="http://schemas.microsoft.com/office/drawing/2016/5/9/chartex" xmlns:cx4="http://schemas.microsoft.com/office/drawing/2016/5/10/chartex" xmlns:cx5="http://schemas.microsoft.com/office/drawing/2016/5/11/chartex" xmlns:cx6="http://schemas.microsoft.com/office/drawing/2016/5/12/chartex" xmlns:cx7="http://schemas.microsoft.com/office/drawing/2016/5/13/chartex" xmlns:cx8="http://schemas.microsoft.com/office/drawing/2016/5/14/chartex" xmlns:mc="http://schemas.openxmlformats.org/markup-compatibility/2006" xmlns:aink="http://schemas.microsoft.com/office/drawing/2016/ink" xmlns:am3d="http://schemas.microsoft.com/office/drawing/2017/model3d" xmlns:o="urn:schemas-microsoft-com:office:office" xmlns:r="http://schemas.openxmlformats.org/officeDocument/2006/relationships" xmlns:m="http://schemas.openxmlformats.org/officeDocument/2006/math" xmlns:v="urn:schemas-microsoft-com:vml" xmlns:wp14="http://schemas.microsoft.com/office/word/2010/wordprocessingDrawing" xmlns:wp="http://schemas.openxmlformats.org/drawingml/2006/wordprocessingDrawing" xmlns:w10="urn:schemas-microsoft-com:office:word" xmlns:w="http://schemas.openxmlformats.org/wordprocessingml/2006/main" xmlns:w14="http://schemas.microsoft.com/office/word/2010/wordml" xmlns:w15="http://schemas.microsoft.com/office/word/2012/wordml" xmlns:w16cid="http://schemas.microsoft.com/office/word/2016/wordml/cid" xmlns:w16se="http://schemas.microsoft.com/office/word/2015/wordml/symex" xmlns:wpg="http://schemas.microsoft.com/office/word/2010/wordprocessingGroup" xmlns:wpi="http://schemas.microsoft.com/office/word/2010/wordprocessingInk" xmlns:wne="http://schemas.microsoft.com/office/word/2006/wordml" xmlns:wps="http://schemas.microsoft.com/office/word/2010/wordprocessingShape" mc:Ignorable="w14 w15 w16se w16cid wp14">
   <w:body>
     <w:p>
-      <w:pPr>
-        <w:rPr>
-          <w:lang w:val="en-US"/>
-        </w:rPr>
-      </w:pPr>
-      <w:proofErr w:type="spellStart"/>
-      <w:r>
-        <w:rPr>
-          <w:lang w:val="en-US"/>
-        </w:rPr>
-        <w:t>Requerimientos</w:t>
-      </w:r>
-      <w:proofErr w:type="spellEnd"/>
-      <w:r>
-        <w:rPr>
-          <w:lang w:val="en-US"/>
-        </w:rPr>
-        <w:t xml:space="preserve"> de Software</w:t>
-      </w:r>
-    </w:p>
-    <w:p>
-      <w:pPr>
-        <w:rPr>
-          <w:lang w:val="en-US"/>
-        </w:rPr>
-      </w:pPr>
-    </w:p>
-    <w:p>
-      <w:pPr>
-        <w:rPr>
-          <w:lang w:val="en-US"/>
-        </w:rPr>
-      </w:pPr>
-      <w:proofErr w:type="spellStart"/>
-      <w:r>
-        <w:rPr>
-          <w:lang w:val="en-US"/>
-        </w:rPr>
-        <w:t>Reservaciones</w:t>
-      </w:r>
-      <w:proofErr w:type="spellEnd"/>
-      <w:r>
-        <w:rPr>
-          <w:lang w:val="en-US"/>
-        </w:rPr>
-        <w:t>:</w:t>
-      </w:r>
-      <w:r>
-        <w:rPr>
-          <w:lang w:val="en-US"/>
-        </w:rPr>
+      <w:r>
+        <w:t>Requerimientos de Software</w:t>
+      </w:r>
+    </w:p>
+    <w:p/>
+    <w:p>
+      <w:r>
+        <w:t>Reservaciones:</w:t>
+      </w:r>
+      <w:r>
         <w:t xml:space="preserve"> (Francisco Murillo)</w:t>
       </w:r>
     </w:p>
     <w:p>
       <w:pPr>
-        <w:pStyle w:val="Prrafodelista"/>
+        <w:pStyle w:val="ListParagraph"/>
         <w:numPr>
           <w:ilvl w:val="0"/>
           <w:numId w:val="1"/>
@@ -99,7 +58,7 @@
     </w:p>
     <w:p>
       <w:pPr>
-        <w:pStyle w:val="Prrafodelista"/>
+        <w:pStyle w:val="ListParagraph"/>
         <w:numPr>
           <w:ilvl w:val="0"/>
           <w:numId w:val="1"/>
@@ -126,6 +85,12 @@
         <w:t>diante, y carne si es estudiante</w:t>
       </w:r>
       <w:r>
+        <w:t xml:space="preserve"> / </w:t>
+      </w:r>
+      <w:r>
+        <w:t>cédula si no es estudiante, creación de usuario y contraseña</w:t>
+      </w:r>
+      <w:r>
         <w:t>)</w:t>
       </w:r>
       <w:r>
@@ -134,7 +99,7 @@
     </w:p>
     <w:p>
       <w:pPr>
-        <w:pStyle w:val="Prrafodelista"/>
+        <w:pStyle w:val="ListParagraph"/>
         <w:numPr>
           <w:ilvl w:val="0"/>
           <w:numId w:val="1"/>
@@ -146,12 +111,18 @@
       </w:r>
       <w:proofErr w:type="spellEnd"/>
       <w:r>
-        <w:t xml:space="preserve"> (¿?)</w:t>
-      </w:r>
-    </w:p>
-    <w:p>
-      <w:pPr>
-        <w:pStyle w:val="Prrafodelista"/>
+        <w:t xml:space="preserve"> </w:t>
+      </w:r>
+      <w:r>
+        <w:t>(correspondiente a los datos suministrados</w:t>
+      </w:r>
+      <w:r>
+        <w:t>)</w:t>
+      </w:r>
+    </w:p>
+    <w:p>
+      <w:pPr>
+        <w:pStyle w:val="ListParagraph"/>
         <w:numPr>
           <w:ilvl w:val="0"/>
           <w:numId w:val="1"/>
@@ -163,15 +134,19 @@
       </w:r>
       <w:proofErr w:type="spellEnd"/>
       <w:r>
-        <w:t xml:space="preserve"> de Vuelos (ingresan aeropuerto de origen y su aeropuerto de llegada y </w:t>
-      </w:r>
-      <w:proofErr w:type="spellStart"/>
-      <w:r>
-        <w:t>areopuertos</w:t>
-      </w:r>
-      <w:proofErr w:type="spellEnd"/>
-      <w:r>
-        <w:t xml:space="preserve"> a pasar ¿</w:t>
+        <w:t xml:space="preserve"> de Vuelos (ingresan aeropuerto de origen y su aeropuerto de </w:t>
+      </w:r>
+      <w:r>
+        <w:t xml:space="preserve">destino </w:t>
+      </w:r>
+      <w:r>
+        <w:t xml:space="preserve">y </w:t>
+      </w:r>
+      <w:r>
+        <w:t>escalas</w:t>
+      </w:r>
+      <w:r>
+        <w:t xml:space="preserve"> ¿</w:t>
       </w:r>
       <w:r>
         <w:t>?</w:t>
@@ -182,7 +157,7 @@
     </w:p>
     <w:p>
       <w:pPr>
-        <w:pStyle w:val="Prrafodelista"/>
+        <w:pStyle w:val="ListParagraph"/>
         <w:numPr>
           <w:ilvl w:val="1"/>
           <w:numId w:val="1"/>
@@ -210,7 +185,7 @@
     </w:p>
     <w:p>
       <w:pPr>
-        <w:pStyle w:val="Prrafodelista"/>
+        <w:pStyle w:val="ListParagraph"/>
         <w:numPr>
           <w:ilvl w:val="0"/>
           <w:numId w:val="3"/>
@@ -245,7 +220,7 @@
     </w:p>
     <w:p>
       <w:pPr>
-        <w:pStyle w:val="Prrafodelista"/>
+        <w:pStyle w:val="ListParagraph"/>
         <w:numPr>
           <w:ilvl w:val="0"/>
           <w:numId w:val="3"/>
@@ -262,7 +237,7 @@
     </w:p>
     <w:p>
       <w:pPr>
-        <w:pStyle w:val="Prrafodelista"/>
+        <w:pStyle w:val="ListParagraph"/>
         <w:numPr>
           <w:ilvl w:val="0"/>
           <w:numId w:val="3"/>
@@ -293,7 +268,7 @@
     </w:p>
     <w:p>
       <w:pPr>
-        <w:pStyle w:val="Prrafodelista"/>
+        <w:pStyle w:val="ListParagraph"/>
         <w:numPr>
           <w:ilvl w:val="0"/>
           <w:numId w:val="3"/>
@@ -302,18 +277,16 @@
       <w:r>
         <w:t>Reservación de vuelos (Depende del vuelo seleccionado) (</w:t>
       </w:r>
-      <w:proofErr w:type="spellStart"/>
-      <w:r>
-        <w:t>Boton</w:t>
-      </w:r>
-      <w:proofErr w:type="spellEnd"/>
+      <w:r>
+        <w:t>Botón</w:t>
+      </w:r>
       <w:r>
         <w:t xml:space="preserve"> de reserva del vuelo y habilita opción de cancelar con tarjeta de crédito).</w:t>
       </w:r>
     </w:p>
     <w:p>
       <w:pPr>
-        <w:pStyle w:val="Prrafodelista"/>
+        <w:pStyle w:val="ListParagraph"/>
         <w:numPr>
           <w:ilvl w:val="0"/>
           <w:numId w:val="3"/>
@@ -331,7 +304,7 @@
     </w:p>
     <w:p>
       <w:pPr>
-        <w:pStyle w:val="Prrafodelista"/>
+        <w:pStyle w:val="ListParagraph"/>
         <w:numPr>
           <w:ilvl w:val="0"/>
           <w:numId w:val="3"/>
@@ -346,20 +319,30 @@
       </w:r>
       <w:proofErr w:type="gramEnd"/>
       <w:r>
-        <w:t xml:space="preserve">Chequeo de pasajeros en un vuelo, lugar de preferencia en el avión, imprimir el pase que puede ser enviado por correo, impresora o un dispositivo </w:t>
-      </w:r>
-      <w:proofErr w:type="spellStart"/>
-      <w:r>
-        <w:t>movil</w:t>
-      </w:r>
-      <w:proofErr w:type="spellEnd"/>
+        <w:t xml:space="preserve">Chequeo de pasajeros en un vuelo, lugar de preferencia en el avión, imprimir el pase que puede ser enviado </w:t>
+      </w:r>
+      <w:r>
+        <w:t>a</w:t>
+      </w:r>
+      <w:r>
+        <w:t xml:space="preserve"> correo</w:t>
+      </w:r>
+      <w:r>
+        <w:t xml:space="preserve"> electrónico</w:t>
+      </w:r>
+      <w:r>
+        <w:t xml:space="preserve">, impresora o dispositivo </w:t>
+      </w:r>
+      <w:r>
+        <w:t>móvil</w:t>
+      </w:r>
       <w:r>
         <w:t>)</w:t>
       </w:r>
     </w:p>
     <w:p>
       <w:pPr>
-        <w:pStyle w:val="Prrafodelista"/>
+        <w:pStyle w:val="ListParagraph"/>
         <w:numPr>
           <w:ilvl w:val="0"/>
           <w:numId w:val="3"/>
@@ -374,12 +357,30 @@
       </w:r>
       <w:proofErr w:type="gramEnd"/>
       <w:r>
-        <w:t>Registrar un vuelo, ruta completa desde el origen hasta el destino, incluyendo intermedios, además de la aeronave que se utilizara)</w:t>
-      </w:r>
-    </w:p>
-    <w:p>
-      <w:pPr>
-        <w:pStyle w:val="Prrafodelista"/>
+        <w:t>Registrar un vuelo, ruta completa desde el origen hasta el destino, incluyendo</w:t>
+      </w:r>
+      <w:r>
+        <w:t xml:space="preserve"> aeropuertos</w:t>
+      </w:r>
+      <w:r>
+        <w:t xml:space="preserve"> intermedios</w:t>
+      </w:r>
+      <w:r>
+        <w:t>,</w:t>
+      </w:r>
+      <w:r>
+        <w:t xml:space="preserve"> </w:t>
+      </w:r>
+      <w:r>
+        <w:t>así como</w:t>
+      </w:r>
+      <w:r>
+        <w:t xml:space="preserve"> la aeronave que se utilizara)</w:t>
+      </w:r>
+    </w:p>
+    <w:p>
+      <w:pPr>
+        <w:pStyle w:val="ListParagraph"/>
         <w:numPr>
           <w:ilvl w:val="0"/>
           <w:numId w:val="3"/>
@@ -394,12 +395,18 @@
       </w:r>
       <w:proofErr w:type="gramEnd"/>
       <w:r>
-        <w:t>confirma que el vuelo saldrá, y con cuantas maletas)</w:t>
-      </w:r>
-    </w:p>
-    <w:p>
-      <w:pPr>
-        <w:pStyle w:val="Prrafodelista"/>
+        <w:t>confirma que el vuelo saldrá</w:t>
+      </w:r>
+      <w:r>
+        <w:t xml:space="preserve">, sus pasajeros </w:t>
+      </w:r>
+      <w:r>
+        <w:t>y cuantas maletas)</w:t>
+      </w:r>
+    </w:p>
+    <w:p>
+      <w:pPr>
+        <w:pStyle w:val="ListParagraph"/>
         <w:numPr>
           <w:ilvl w:val="0"/>
           <w:numId w:val="3"/>
@@ -470,29 +477,19 @@
       <w:r>
         <w:t xml:space="preserve"> (Todas las consultas se realizarán en formato </w:t>
       </w:r>
-      <w:proofErr w:type="spellStart"/>
-      <w:r>
-        <w:t>json</w:t>
-      </w:r>
-      <w:proofErr w:type="spellEnd"/>
+      <w:r>
+        <w:t>JSON</w:t>
+      </w:r>
       <w:r>
         <w:t>)</w:t>
       </w:r>
       <w:r>
-        <w:t xml:space="preserve"> (Luis </w:t>
-      </w:r>
-      <w:proofErr w:type="spellStart"/>
-      <w:r>
-        <w:t>Lopez</w:t>
-      </w:r>
-      <w:proofErr w:type="spellEnd"/>
-      <w:r>
-        <w:t>, Gerald)</w:t>
-      </w:r>
-    </w:p>
-    <w:p>
-      <w:pPr>
-        <w:pStyle w:val="Prrafodelista"/>
+        <w:t xml:space="preserve"> (Luis Lopez, Gerald)</w:t>
+      </w:r>
+    </w:p>
+    <w:p>
+      <w:pPr>
+        <w:pStyle w:val="ListParagraph"/>
         <w:numPr>
           <w:ilvl w:val="0"/>
           <w:numId w:val="4"/>
@@ -512,7 +509,7 @@
     </w:p>
     <w:p>
       <w:pPr>
-        <w:pStyle w:val="Prrafodelista"/>
+        <w:pStyle w:val="ListParagraph"/>
         <w:numPr>
           <w:ilvl w:val="0"/>
           <w:numId w:val="4"/>
@@ -524,7 +521,7 @@
     </w:p>
     <w:p>
       <w:pPr>
-        <w:pStyle w:val="Prrafodelista"/>
+        <w:pStyle w:val="ListParagraph"/>
         <w:numPr>
           <w:ilvl w:val="0"/>
           <w:numId w:val="4"/>
@@ -544,7 +541,7 @@
     </w:p>
     <w:p>
       <w:pPr>
-        <w:pStyle w:val="Prrafodelista"/>
+        <w:pStyle w:val="ListParagraph"/>
         <w:numPr>
           <w:ilvl w:val="0"/>
           <w:numId w:val="4"/>
@@ -569,18 +566,16 @@
       <w:r>
         <w:t xml:space="preserve"> fue </w:t>
       </w:r>
-      <w:proofErr w:type="spellStart"/>
-      <w:r>
-        <w:t>succesfull</w:t>
-      </w:r>
-      <w:proofErr w:type="spellEnd"/>
+      <w:r>
+        <w:t>exitoso</w:t>
+      </w:r>
       <w:r>
         <w:t xml:space="preserve"> o fallo.</w:t>
       </w:r>
     </w:p>
     <w:p>
       <w:pPr>
-        <w:pStyle w:val="Prrafodelista"/>
+        <w:pStyle w:val="ListParagraph"/>
         <w:numPr>
           <w:ilvl w:val="0"/>
           <w:numId w:val="4"/>
@@ -597,7 +592,7 @@
     </w:p>
     <w:p>
       <w:pPr>
-        <w:pStyle w:val="Prrafodelista"/>
+        <w:pStyle w:val="ListParagraph"/>
         <w:numPr>
           <w:ilvl w:val="0"/>
           <w:numId w:val="4"/>
@@ -609,7 +604,7 @@
     </w:p>
     <w:p>
       <w:pPr>
-        <w:pStyle w:val="Prrafodelista"/>
+        <w:pStyle w:val="ListParagraph"/>
         <w:numPr>
           <w:ilvl w:val="0"/>
           <w:numId w:val="4"/>
@@ -622,7 +617,7 @@
     </w:p>
     <w:p>
       <w:pPr>
-        <w:pStyle w:val="Prrafodelista"/>
+        <w:pStyle w:val="ListParagraph"/>
         <w:numPr>
           <w:ilvl w:val="0"/>
           <w:numId w:val="4"/>
@@ -639,7 +634,7 @@
     </w:p>
     <w:p>
       <w:pPr>
-        <w:pStyle w:val="Prrafodelista"/>
+        <w:pStyle w:val="ListParagraph"/>
         <w:numPr>
           <w:ilvl w:val="0"/>
           <w:numId w:val="4"/>
@@ -661,26 +656,22 @@
       <w:r>
         <w:t xml:space="preserve">Esta se diferencia en que </w:t>
       </w:r>
-      <w:proofErr w:type="spellStart"/>
-      <w:r>
-        <w:t>envia</w:t>
-      </w:r>
-      <w:proofErr w:type="spellEnd"/>
-      <w:r>
-        <w:t xml:space="preserve"> la cantidad de pasajeros que </w:t>
-      </w:r>
-      <w:proofErr w:type="spellStart"/>
-      <w:r>
-        <w:t>aun</w:t>
-      </w:r>
-      <w:proofErr w:type="spellEnd"/>
-      <w:r>
-        <w:t xml:space="preserve"> tiene disponible un vuelo)</w:t>
-      </w:r>
-    </w:p>
-    <w:p>
-      <w:pPr>
-        <w:pStyle w:val="Prrafodelista"/>
+      <w:r>
+        <w:t>envía</w:t>
+      </w:r>
+      <w:r>
+        <w:t xml:space="preserve"> la cantidad de pasajeros que</w:t>
+      </w:r>
+      <w:r>
+        <w:t xml:space="preserve"> </w:t>
+      </w:r>
+      <w:r>
+        <w:t>tiene disponible un vuelo)</w:t>
+      </w:r>
+    </w:p>
+    <w:p>
+      <w:pPr>
+        <w:pStyle w:val="ListParagraph"/>
         <w:numPr>
           <w:ilvl w:val="0"/>
           <w:numId w:val="4"/>
@@ -700,7 +691,7 @@
     </w:p>
     <w:p>
       <w:pPr>
-        <w:pStyle w:val="Prrafodelista"/>
+        <w:pStyle w:val="ListParagraph"/>
         <w:numPr>
           <w:ilvl w:val="0"/>
           <w:numId w:val="4"/>
@@ -712,7 +703,7 @@
     </w:p>
     <w:p>
       <w:pPr>
-        <w:pStyle w:val="Prrafodelista"/>
+        <w:pStyle w:val="ListParagraph"/>
         <w:numPr>
           <w:ilvl w:val="0"/>
           <w:numId w:val="4"/>
@@ -732,7 +723,7 @@
     </w:p>
     <w:p>
       <w:pPr>
-        <w:pStyle w:val="Prrafodelista"/>
+        <w:pStyle w:val="ListParagraph"/>
         <w:numPr>
           <w:ilvl w:val="0"/>
           <w:numId w:val="4"/>
@@ -752,7 +743,7 @@
     </w:p>
     <w:p>
       <w:pPr>
-        <w:pStyle w:val="Prrafodelista"/>
+        <w:pStyle w:val="ListParagraph"/>
         <w:numPr>
           <w:ilvl w:val="0"/>
           <w:numId w:val="4"/>
@@ -776,136 +767,142 @@
         <w:t>Base de Datos:</w:t>
       </w:r>
       <w:r>
-        <w:t xml:space="preserve"> (Alejandro Campos</w:t>
+        <w:t xml:space="preserve"> (Alejandro Campos)</w:t>
+      </w:r>
+    </w:p>
+    <w:p>
+      <w:pPr>
+        <w:pStyle w:val="ListParagraph"/>
+        <w:numPr>
+          <w:ilvl w:val="0"/>
+          <w:numId w:val="6"/>
+        </w:numPr>
+      </w:pPr>
+      <w:r>
+        <w:t>Tablas</w:t>
+      </w:r>
+    </w:p>
+    <w:p>
+      <w:pPr>
+        <w:pStyle w:val="ListParagraph"/>
+        <w:numPr>
+          <w:ilvl w:val="1"/>
+          <w:numId w:val="6"/>
+        </w:numPr>
+      </w:pPr>
+      <w:proofErr w:type="gramStart"/>
+      <w:r>
+        <w:t>Pasajeros(</w:t>
+      </w:r>
+      <w:proofErr w:type="gramEnd"/>
+      <w:r>
+        <w:t xml:space="preserve">Nombre Completo, </w:t>
+      </w:r>
+      <w:proofErr w:type="spellStart"/>
+      <w:r>
+        <w:t>Telefono</w:t>
+      </w:r>
+      <w:proofErr w:type="spellEnd"/>
+      <w:r>
+        <w:t xml:space="preserve">, </w:t>
+      </w:r>
+      <w:proofErr w:type="spellStart"/>
+      <w:r>
+        <w:t>CorreoE</w:t>
+      </w:r>
+      <w:proofErr w:type="spellEnd"/>
+      <w:r>
+        <w:t>, Estudiante(</w:t>
+      </w:r>
+      <w:proofErr w:type="spellStart"/>
+      <w:r>
+        <w:t>Bool</w:t>
+      </w:r>
+      <w:proofErr w:type="spellEnd"/>
+      <w:r>
+        <w:t>), Carne(Solo si es estudiante)</w:t>
+      </w:r>
+      <w:r>
+        <w:t xml:space="preserve"> / cédula</w:t>
+      </w:r>
+      <w:r>
+        <w:t>)</w:t>
+      </w:r>
+    </w:p>
+    <w:p>
+      <w:pPr>
+        <w:pStyle w:val="ListParagraph"/>
+        <w:numPr>
+          <w:ilvl w:val="1"/>
+          <w:numId w:val="6"/>
+        </w:numPr>
+      </w:pPr>
+      <w:proofErr w:type="gramStart"/>
+      <w:r>
+        <w:t>Vuelos(</w:t>
+      </w:r>
+      <w:proofErr w:type="spellStart"/>
+      <w:proofErr w:type="gramEnd"/>
+      <w:r>
+        <w:t>IDVuelo</w:t>
+      </w:r>
+      <w:proofErr w:type="spellEnd"/>
+      <w:r>
+        <w:t xml:space="preserve">, Origen, Destino, Intermedios, </w:t>
+      </w:r>
+      <w:proofErr w:type="spellStart"/>
+      <w:r>
+        <w:t>CantPasajeros</w:t>
+      </w:r>
+      <w:proofErr w:type="spellEnd"/>
+      <w:r>
+        <w:t xml:space="preserve">, </w:t>
+      </w:r>
+      <w:proofErr w:type="spellStart"/>
+      <w:r>
+        <w:t>CantMaletas</w:t>
+      </w:r>
+      <w:proofErr w:type="spellEnd"/>
+      <w:r>
+        <w:t xml:space="preserve">, Avión, </w:t>
+      </w:r>
+      <w:proofErr w:type="spellStart"/>
+      <w:r>
+        <w:t>HoraSal</w:t>
+      </w:r>
+      <w:proofErr w:type="spellEnd"/>
+      <w:r>
+        <w:t>, Abierto(</w:t>
+      </w:r>
+      <w:proofErr w:type="spellStart"/>
+      <w:r>
+        <w:t>Bool</w:t>
+      </w:r>
+      <w:proofErr w:type="spellEnd"/>
+      <w:r>
+        <w:t>)).</w:t>
+      </w:r>
+    </w:p>
+    <w:p>
+      <w:pPr>
+        <w:pStyle w:val="ListParagraph"/>
+        <w:numPr>
+          <w:ilvl w:val="1"/>
+          <w:numId w:val="6"/>
+        </w:numPr>
+      </w:pPr>
+      <w:proofErr w:type="gramStart"/>
+      <w:r>
+        <w:t>Promociones(</w:t>
+      </w:r>
+      <w:proofErr w:type="gramEnd"/>
+      <w:r>
+        <w:t>Inicio, Fin</w:t>
       </w:r>
       <w:bookmarkStart w:id="0" w:name="_GoBack"/>
       <w:bookmarkEnd w:id="0"/>
       <w:r>
-        <w:t>)</w:t>
-      </w:r>
-    </w:p>
-    <w:p>
-      <w:pPr>
-        <w:pStyle w:val="Prrafodelista"/>
-        <w:numPr>
-          <w:ilvl w:val="0"/>
-          <w:numId w:val="6"/>
-        </w:numPr>
-      </w:pPr>
-      <w:r>
-        <w:t>Tablas</w:t>
-      </w:r>
-    </w:p>
-    <w:p>
-      <w:pPr>
-        <w:pStyle w:val="Prrafodelista"/>
-        <w:numPr>
-          <w:ilvl w:val="1"/>
-          <w:numId w:val="6"/>
-        </w:numPr>
-      </w:pPr>
-      <w:proofErr w:type="gramStart"/>
-      <w:r>
-        <w:t>Pasajeros(</w:t>
-      </w:r>
-      <w:proofErr w:type="gramEnd"/>
-      <w:r>
-        <w:t xml:space="preserve">Nombre Completo, </w:t>
-      </w:r>
-      <w:proofErr w:type="spellStart"/>
-      <w:r>
-        <w:t>Telefono</w:t>
-      </w:r>
-      <w:proofErr w:type="spellEnd"/>
-      <w:r>
         <w:t xml:space="preserve">, </w:t>
-      </w:r>
-      <w:proofErr w:type="spellStart"/>
-      <w:r>
-        <w:t>CorreoE</w:t>
-      </w:r>
-      <w:proofErr w:type="spellEnd"/>
-      <w:r>
-        <w:t>, Estudiante(</w:t>
-      </w:r>
-      <w:proofErr w:type="spellStart"/>
-      <w:r>
-        <w:t>Bool</w:t>
-      </w:r>
-      <w:proofErr w:type="spellEnd"/>
-      <w:r>
-        <w:t>), Carne(Solo si es estudiante))</w:t>
-      </w:r>
-    </w:p>
-    <w:p>
-      <w:pPr>
-        <w:pStyle w:val="Prrafodelista"/>
-        <w:numPr>
-          <w:ilvl w:val="1"/>
-          <w:numId w:val="6"/>
-        </w:numPr>
-      </w:pPr>
-      <w:proofErr w:type="gramStart"/>
-      <w:r>
-        <w:t>Vuelos(</w:t>
-      </w:r>
-      <w:proofErr w:type="spellStart"/>
-      <w:proofErr w:type="gramEnd"/>
-      <w:r>
-        <w:t>IDVuelo</w:t>
-      </w:r>
-      <w:proofErr w:type="spellEnd"/>
-      <w:r>
-        <w:t xml:space="preserve">, Origen, Destino, Intermedios, </w:t>
-      </w:r>
-      <w:proofErr w:type="spellStart"/>
-      <w:r>
-        <w:t>CantPasajeros</w:t>
-      </w:r>
-      <w:proofErr w:type="spellEnd"/>
-      <w:r>
-        <w:t xml:space="preserve">, </w:t>
-      </w:r>
-      <w:proofErr w:type="spellStart"/>
-      <w:r>
-        <w:t>CantMaletas</w:t>
-      </w:r>
-      <w:proofErr w:type="spellEnd"/>
-      <w:r>
-        <w:t xml:space="preserve">, Avión, </w:t>
-      </w:r>
-      <w:proofErr w:type="spellStart"/>
-      <w:r>
-        <w:t>HoraSal</w:t>
-      </w:r>
-      <w:proofErr w:type="spellEnd"/>
-      <w:r>
-        <w:t>, Abierto(</w:t>
-      </w:r>
-      <w:proofErr w:type="spellStart"/>
-      <w:r>
-        <w:t>Bool</w:t>
-      </w:r>
-      <w:proofErr w:type="spellEnd"/>
-      <w:r>
-        <w:t>)).</w:t>
-      </w:r>
-    </w:p>
-    <w:p>
-      <w:pPr>
-        <w:pStyle w:val="Prrafodelista"/>
-        <w:numPr>
-          <w:ilvl w:val="1"/>
-          <w:numId w:val="6"/>
-        </w:numPr>
-      </w:pPr>
-      <w:proofErr w:type="gramStart"/>
-      <w:r>
-        <w:t>Promociones(</w:t>
-      </w:r>
-      <w:proofErr w:type="gramEnd"/>
-      <w:r>
-        <w:t xml:space="preserve">Inicio, Fin, </w:t>
       </w:r>
       <w:proofErr w:type="spellStart"/>
       <w:r>
@@ -2033,13 +2030,13 @@
     <w:name w:val="Normal"/>
     <w:qFormat/>
   </w:style>
-  <w:style w:type="character" w:default="1" w:styleId="Fuentedeprrafopredeter">
+  <w:style w:type="character" w:default="1" w:styleId="DefaultParagraphFont">
     <w:name w:val="Default Paragraph Font"/>
     <w:uiPriority w:val="1"/>
     <w:semiHidden/>
     <w:unhideWhenUsed/>
   </w:style>
-  <w:style w:type="table" w:default="1" w:styleId="Tablanormal">
+  <w:style w:type="table" w:default="1" w:styleId="TableNormal">
     <w:name w:val="Normal Table"/>
     <w:uiPriority w:val="99"/>
     <w:semiHidden/>
@@ -2054,13 +2051,13 @@
       </w:tblCellMar>
     </w:tblPr>
   </w:style>
-  <w:style w:type="numbering" w:default="1" w:styleId="Sinlista">
+  <w:style w:type="numbering" w:default="1" w:styleId="NoList">
     <w:name w:val="No List"/>
     <w:uiPriority w:val="99"/>
     <w:semiHidden/>
     <w:unhideWhenUsed/>
   </w:style>
-  <w:style w:type="paragraph" w:styleId="Prrafodelista">
+  <w:style w:type="paragraph" w:styleId="ListParagraph">
     <w:name w:val="List Paragraph"/>
     <w:basedOn w:val="Normal"/>
     <w:uiPriority w:val="34"/>

</xml_diff>